<commit_message>
LAB 8 is done
</commit_message>
<xml_diff>
--- a/РГЗ/Отчёт по ИР.docx
+++ b/РГЗ/Отчёт по ИР.docx
@@ -128,8 +128,19 @@
           <w:sz w:val="28"/>
           <w:szCs w:val="28"/>
         </w:rPr>
-        <w:t>Управления ресурсами в ОС Windows</w:t>
+        <w:t xml:space="preserve">Управления ресурсами в ОС </w:t>
       </w:r>
+      <w:proofErr w:type="spellStart"/>
+      <w:r>
+        <w:rPr>
+          <w:rFonts w:cstheme="minorHAnsi"/>
+          <w:color w:val="000000" w:themeColor="text1"/>
+          <w:sz w:val="28"/>
+          <w:szCs w:val="28"/>
+        </w:rPr>
+        <w:t>Windows</w:t>
+      </w:r>
+      <w:proofErr w:type="spellEnd"/>
     </w:p>
     <w:p>
       <w:pPr>
@@ -595,8 +606,14 @@
     <w:p>
       <w:pPr>
         <w:pStyle w:val="Header1"/>
+        <w:rPr>
+          <w:noProof w:val="0"/>
+        </w:rPr>
       </w:pPr>
       <w:r>
+        <w:rPr>
+          <w:noProof w:val="0"/>
+        </w:rPr>
         <w:lastRenderedPageBreak/>
         <w:t>Задание</w:t>
       </w:r>
@@ -658,7 +675,23 @@
           <w:sz w:val="24"/>
           <w:szCs w:val="24"/>
         </w:rPr>
-        <w:t xml:space="preserve">Выбран 4 уровень ИР. </w:t>
+        <w:t>Выбран 4 уровень ИР</w:t>
+      </w:r>
+      <w:r>
+        <w:rPr>
+          <w:rFonts w:cstheme="minorHAnsi"/>
+          <w:sz w:val="24"/>
+          <w:szCs w:val="24"/>
+        </w:rPr>
+        <w:t xml:space="preserve"> (вариант 5)</w:t>
+      </w:r>
+      <w:r>
+        <w:rPr>
+          <w:rFonts w:cstheme="minorHAnsi"/>
+          <w:sz w:val="24"/>
+          <w:szCs w:val="24"/>
+        </w:rPr>
+        <w:t xml:space="preserve">. </w:t>
       </w:r>
       <w:r>
         <w:rPr>
@@ -830,8 +863,14 @@
     <w:p>
       <w:pPr>
         <w:pStyle w:val="Header1"/>
+        <w:rPr>
+          <w:noProof w:val="0"/>
+        </w:rPr>
       </w:pPr>
       <w:r>
+        <w:rPr>
+          <w:noProof w:val="0"/>
+        </w:rPr>
         <w:t>Анализ задачи</w:t>
       </w:r>
     </w:p>
@@ -998,7 +1037,6 @@
           <w:rFonts w:cstheme="minorHAnsi"/>
           <w:sz w:val="24"/>
           <w:szCs w:val="24"/>
-          <w:lang w:val="en-US"/>
         </w:rPr>
       </w:pPr>
       <w:r>
@@ -1211,8 +1249,14 @@
     <w:p>
       <w:pPr>
         <w:pStyle w:val="Header1"/>
+        <w:rPr>
+          <w:noProof w:val="0"/>
+        </w:rPr>
       </w:pPr>
       <w:r>
+        <w:rPr>
+          <w:noProof w:val="0"/>
+        </w:rPr>
         <w:t>Общий алгоритм программы</w:t>
       </w:r>
     </w:p>
@@ -1231,23 +1275,7 @@
           <w:sz w:val="24"/>
           <w:szCs w:val="24"/>
         </w:rPr>
-        <w:t>Создание и отображени</w:t>
-      </w:r>
-      <w:r>
-        <w:rPr>
-          <w:rFonts w:cstheme="minorHAnsi"/>
-          <w:sz w:val="24"/>
-          <w:szCs w:val="24"/>
-        </w:rPr>
-        <w:t>и</w:t>
-      </w:r>
-      <w:r>
-        <w:rPr>
-          <w:rFonts w:cstheme="minorHAnsi"/>
-          <w:sz w:val="24"/>
-          <w:szCs w:val="24"/>
-        </w:rPr>
-        <w:t xml:space="preserve"> окна приложения. Запуск цикла обработки сообщений.</w:t>
+        <w:t>Создание и отображении окна приложения. Запуск цикла обработки сообщений.</w:t>
       </w:r>
     </w:p>
     <w:p>
@@ -1265,15 +1293,7 @@
           <w:sz w:val="24"/>
           <w:szCs w:val="24"/>
         </w:rPr>
-        <w:t>Создание дочернего потока, запуск процедуры в рамках созданного потока</w:t>
-      </w:r>
-      <w:r>
-        <w:rPr>
-          <w:rFonts w:cstheme="minorHAnsi"/>
-          <w:sz w:val="24"/>
-          <w:szCs w:val="24"/>
-        </w:rPr>
-        <w:t>.</w:t>
+        <w:t>Создание дочернего потока, запуск процедуры в рамках созданного потока.</w:t>
       </w:r>
     </w:p>
     <w:p>
@@ -1317,7 +1337,6 @@
           <w:rFonts w:cstheme="minorHAnsi"/>
           <w:sz w:val="24"/>
           <w:szCs w:val="24"/>
-          <w:lang w:val="en-US"/>
         </w:rPr>
         <w:t xml:space="preserve">- </w:t>
       </w:r>
@@ -1345,7 +1364,6 @@
           <w:rFonts w:cstheme="minorHAnsi"/>
           <w:sz w:val="24"/>
           <w:szCs w:val="24"/>
-          <w:lang w:val="en-US"/>
         </w:rPr>
         <w:lastRenderedPageBreak/>
         <w:t xml:space="preserve">- </w:t>
@@ -1390,14 +1408,26 @@
     <w:p>
       <w:pPr>
         <w:pStyle w:val="Header1"/>
+        <w:rPr>
+          <w:noProof w:val="0"/>
+        </w:rPr>
       </w:pPr>
       <w:r>
+        <w:rPr>
+          <w:noProof w:val="0"/>
+        </w:rPr>
         <w:t xml:space="preserve">Описание </w:t>
       </w:r>
       <w:r>
+        <w:rPr>
+          <w:noProof w:val="0"/>
+        </w:rPr>
         <w:t xml:space="preserve">разработанных </w:t>
       </w:r>
       <w:r>
+        <w:rPr>
+          <w:noProof w:val="0"/>
+        </w:rPr>
         <w:t>функций</w:t>
       </w:r>
     </w:p>
@@ -1648,24 +1678,7 @@
                 <w:sz w:val="24"/>
                 <w:szCs w:val="24"/>
               </w:rPr>
-              <w:t xml:space="preserve">Определение максимальной ширины экрана в пикселях и наличие поддержки </w:t>
-            </w:r>
-            <w:r>
-              <w:rPr>
-                <w:rFonts w:cstheme="minorHAnsi"/>
-                <w:sz w:val="24"/>
-                <w:szCs w:val="24"/>
-                <w:lang w:val="en-US"/>
-              </w:rPr>
-              <w:t xml:space="preserve">MMX </w:t>
-            </w:r>
-            <w:r>
-              <w:rPr>
-                <w:rFonts w:cstheme="minorHAnsi"/>
-                <w:sz w:val="24"/>
-                <w:szCs w:val="24"/>
-              </w:rPr>
-              <w:t>технологии процессором.</w:t>
+              <w:t>Определение максимальной ширины экрана в пикселях и наличие поддержки MMX технологии процессором.</w:t>
             </w:r>
           </w:p>
         </w:tc>
@@ -1874,23 +1887,7 @@
                 <w:sz w:val="24"/>
                 <w:szCs w:val="24"/>
               </w:rPr>
-              <w:t>Функция, выполняющаяся в отдельном потоке</w:t>
-            </w:r>
-            <w:r>
-              <w:rPr>
-                <w:rFonts w:cstheme="minorHAnsi"/>
-                <w:sz w:val="24"/>
-                <w:szCs w:val="24"/>
-              </w:rPr>
-              <w:t xml:space="preserve">. </w:t>
-            </w:r>
-            <w:r>
-              <w:rPr>
-                <w:rFonts w:cstheme="minorHAnsi"/>
-                <w:sz w:val="24"/>
-                <w:szCs w:val="24"/>
-              </w:rPr>
-              <w:t>Она включает в себя следующие этапы:</w:t>
+              <w:t>Функция, выполняющаяся в отдельном потоке. Она включает в себя следующие этапы:</w:t>
             </w:r>
           </w:p>
           <w:p>
@@ -2266,7 +2263,6 @@
                 <w:rFonts w:cstheme="minorHAnsi"/>
                 <w:sz w:val="24"/>
                 <w:szCs w:val="24"/>
-                <w:lang w:val="en-US"/>
               </w:rPr>
             </w:pPr>
             <w:r>
@@ -2292,7 +2288,6 @@
                 <w:b/>
                 <w:sz w:val="24"/>
                 <w:szCs w:val="24"/>
-                <w:lang w:val="en-US"/>
               </w:rPr>
               <w:t>ThreadFunc</w:t>
             </w:r>
@@ -2302,7 +2297,6 @@
                 <w:rFonts w:cstheme="minorHAnsi"/>
                 <w:sz w:val="24"/>
                 <w:szCs w:val="24"/>
-                <w:lang w:val="en-US"/>
               </w:rPr>
               <w:t>.</w:t>
             </w:r>
@@ -2314,7 +2308,6 @@
                 <w:rFonts w:cstheme="minorHAnsi"/>
                 <w:sz w:val="24"/>
                 <w:szCs w:val="24"/>
-                <w:lang w:val="en-US"/>
               </w:rPr>
             </w:pPr>
             <w:r>
@@ -2378,7 +2371,6 @@
                 <w:color w:val="000000"/>
                 <w:sz w:val="24"/>
                 <w:szCs w:val="24"/>
-                <w:lang w:val="en-US"/>
               </w:rPr>
               <w:t>MMXInfo</w:t>
             </w:r>
@@ -2389,7 +2381,6 @@
                 <w:color w:val="000000"/>
                 <w:sz w:val="24"/>
                 <w:szCs w:val="24"/>
-                <w:lang w:val="en-US"/>
               </w:rPr>
               <w:t xml:space="preserve"> </w:t>
             </w:r>
@@ -2856,8 +2847,14 @@
     <w:p>
       <w:pPr>
         <w:pStyle w:val="Header1"/>
+        <w:rPr>
+          <w:noProof w:val="0"/>
+        </w:rPr>
       </w:pPr>
       <w:r>
+        <w:rPr>
+          <w:noProof w:val="0"/>
+        </w:rPr>
         <w:t>Спецификация</w:t>
       </w:r>
     </w:p>
@@ -2950,8 +2947,14 @@
     <w:p>
       <w:pPr>
         <w:pStyle w:val="Header1"/>
+        <w:rPr>
+          <w:noProof w:val="0"/>
+        </w:rPr>
       </w:pPr>
       <w:r>
+        <w:rPr>
+          <w:noProof w:val="0"/>
+        </w:rPr>
         <w:lastRenderedPageBreak/>
         <w:t>Тесты</w:t>
       </w:r>
@@ -3023,10 +3026,10 @@
           <w:lang w:eastAsia="ru-RU"/>
         </w:rPr>
         <w:drawing>
-          <wp:inline distT="0" distB="0" distL="0" distR="0" wp14:anchorId="6614E111" wp14:editId="5E15F688">
+          <wp:inline distT="0" distB="0" distL="0" distR="0" wp14:anchorId="750AEC58" wp14:editId="56801081">
             <wp:extent cx="6120130" cy="1008380"/>
             <wp:effectExtent l="0" t="0" r="0" b="1270"/>
-            <wp:docPr id="3" name="Рисунок 3"/>
+            <wp:docPr id="4" name="Рисунок 4"/>
             <wp:cNvGraphicFramePr>
               <a:graphicFrameLocks xmlns:a="http://schemas.openxmlformats.org/drawingml/2006/main" noChangeAspect="1"/>
             </wp:cNvGraphicFramePr>
@@ -3058,6 +3061,8 @@
           </wp:inline>
         </w:drawing>
       </w:r>
+      <w:bookmarkStart w:id="0" w:name="_GoBack"/>
+      <w:bookmarkEnd w:id="0"/>
     </w:p>
     <w:p>
       <w:pPr>
@@ -3142,7 +3147,7 @@
                     <pic:cNvPicPr/>
                   </pic:nvPicPr>
                   <pic:blipFill>
-                    <a:blip r:embed="rId6"/>
+                    <a:blip r:embed="rId7"/>
                     <a:stretch>
                       <a:fillRect/>
                     </a:stretch>
@@ -3176,8 +3181,14 @@
     <w:p>
       <w:pPr>
         <w:pStyle w:val="Header1"/>
+        <w:rPr>
+          <w:noProof w:val="0"/>
+        </w:rPr>
       </w:pPr>
       <w:r>
+        <w:rPr>
+          <w:noProof w:val="0"/>
+        </w:rPr>
         <w:t>Текст программы</w:t>
       </w:r>
     </w:p>
@@ -5004,8 +5015,6 @@
               </w:rPr>
               <w:tab/>
             </w:r>
-            <w:bookmarkStart w:id="0" w:name="_GoBack"/>
-            <w:bookmarkEnd w:id="0"/>
             <w:proofErr w:type="spellStart"/>
             <w:r>
               <w:rPr>

</xml_diff>